<commit_message>
[Fix]: Supplementary Req D01
</commit_message>
<xml_diff>
--- a/reports/D01/Student#5/Report 11.docx
+++ b/reports/D01/Student#5/Report 11.docx
@@ -366,6 +366,7 @@
         <w:jc w:val="both"/>
         <w:rPr>
           <w:rFonts w:asciiTheme="majorHAnsi" w:eastAsia="Times New Roman" w:hAnsiTheme="majorHAnsi" w:cstheme="majorHAnsi"/>
+          <w:color w:val="000000"/>
           <w:kern w:val="0"/>
           <w:sz w:val="24"/>
           <w:szCs w:val="24"/>
@@ -373,7 +374,11 @@
           <w14:ligatures w14:val="none"/>
         </w:rPr>
       </w:pPr>
-      <w:r>
+    </w:p>
+    <w:p>
+      <w:pPr>
+        <w:spacing w:after="0" w:line="240" w:lineRule="auto"/>
+        <w:jc w:val="both"/>
         <w:rPr>
           <w:rFonts w:asciiTheme="majorHAnsi" w:eastAsia="Times New Roman" w:hAnsiTheme="majorHAnsi" w:cstheme="majorHAnsi"/>
           <w:color w:val="000000"/>
@@ -383,8 +388,7 @@
           <w:lang w:eastAsia="es-ES"/>
           <w14:ligatures w14:val="none"/>
         </w:rPr>
-        <w:t>Alejandro Vargas Muñiz → alevarmun1@alum.us.es</w:t>
-      </w:r>
+      </w:pPr>
     </w:p>
     <w:p>
       <w:pPr>
@@ -392,6 +396,7 @@
         <w:jc w:val="both"/>
         <w:rPr>
           <w:rFonts w:asciiTheme="majorHAnsi" w:eastAsia="Times New Roman" w:hAnsiTheme="majorHAnsi" w:cstheme="majorHAnsi"/>
+          <w:color w:val="000000"/>
           <w:kern w:val="0"/>
           <w:sz w:val="24"/>
           <w:szCs w:val="24"/>
@@ -399,77 +404,14 @@
           <w14:ligatures w14:val="none"/>
         </w:rPr>
       </w:pPr>
-      <w:r>
+    </w:p>
+    <w:p>
+      <w:pPr>
+        <w:spacing w:after="0" w:line="240" w:lineRule="auto"/>
+        <w:jc w:val="both"/>
         <w:rPr>
           <w:rFonts w:asciiTheme="majorHAnsi" w:eastAsia="Times New Roman" w:hAnsiTheme="majorHAnsi" w:cstheme="majorHAnsi"/>
           <w:color w:val="000000"/>
-          <w:kern w:val="0"/>
-          <w:sz w:val="24"/>
-          <w:szCs w:val="24"/>
-          <w:lang w:eastAsia="es-ES"/>
-          <w14:ligatures w14:val="none"/>
-        </w:rPr>
-        <w:t>David Vargas Muñiz → davvarmun@alum.us.es</w:t>
-      </w:r>
-    </w:p>
-    <w:p>
-      <w:pPr>
-        <w:spacing w:after="0" w:line="240" w:lineRule="auto"/>
-        <w:jc w:val="both"/>
-        <w:rPr>
-          <w:rFonts w:asciiTheme="majorHAnsi" w:eastAsia="Times New Roman" w:hAnsiTheme="majorHAnsi" w:cstheme="majorHAnsi"/>
-          <w:kern w:val="0"/>
-          <w:sz w:val="24"/>
-          <w:szCs w:val="24"/>
-          <w:lang w:eastAsia="es-ES"/>
-          <w14:ligatures w14:val="none"/>
-        </w:rPr>
-      </w:pPr>
-      <w:r>
-        <w:rPr>
-          <w:rFonts w:asciiTheme="majorHAnsi" w:eastAsia="Times New Roman" w:hAnsiTheme="majorHAnsi" w:cstheme="majorHAnsi"/>
-          <w:color w:val="000000"/>
-          <w:kern w:val="0"/>
-          <w:sz w:val="24"/>
-          <w:szCs w:val="24"/>
-          <w:lang w:eastAsia="es-ES"/>
-          <w14:ligatures w14:val="none"/>
-        </w:rPr>
-        <w:t>David Guillén Fernández → davguifer@alum.us.es</w:t>
-      </w:r>
-    </w:p>
-    <w:p>
-      <w:pPr>
-        <w:spacing w:after="0" w:line="240" w:lineRule="auto"/>
-        <w:jc w:val="both"/>
-        <w:rPr>
-          <w:rFonts w:asciiTheme="majorHAnsi" w:eastAsia="Times New Roman" w:hAnsiTheme="majorHAnsi" w:cstheme="majorHAnsi"/>
-          <w:kern w:val="0"/>
-          <w:sz w:val="24"/>
-          <w:szCs w:val="24"/>
-          <w:lang w:eastAsia="es-ES"/>
-          <w14:ligatures w14:val="none"/>
-        </w:rPr>
-      </w:pPr>
-      <w:r>
-        <w:rPr>
-          <w:rFonts w:asciiTheme="majorHAnsi" w:eastAsia="Times New Roman" w:hAnsiTheme="majorHAnsi" w:cstheme="majorHAnsi"/>
-          <w:color w:val="000000"/>
-          <w:kern w:val="0"/>
-          <w:sz w:val="24"/>
-          <w:szCs w:val="24"/>
-          <w:lang w:eastAsia="es-ES"/>
-          <w14:ligatures w14:val="none"/>
-        </w:rPr>
-        <w:t>Luis Giraldo Santiago → luisgirsan@gmail.com</w:t>
-      </w:r>
-    </w:p>
-    <w:p>
-      <w:pPr>
-        <w:spacing w:after="0" w:line="240" w:lineRule="auto"/>
-        <w:jc w:val="both"/>
-        <w:rPr>
-          <w:rFonts w:asciiTheme="majorHAnsi" w:eastAsia="Times New Roman" w:hAnsiTheme="majorHAnsi" w:cstheme="majorHAnsi"/>
           <w:kern w:val="0"/>
           <w:sz w:val="24"/>
           <w:szCs w:val="24"/>
@@ -2241,9 +2183,8 @@
                 <w:lang w:eastAsia="es-ES"/>
                 <w14:ligatures w14:val="none"/>
               </w:rPr>
-              <w:t xml:space="preserve">del </w:t>
+              <w:t>del analysis</w:t>
             </w:r>
-            <w:proofErr w:type="spellStart"/>
             <w:r>
               <w:rPr>
                 <w:rFonts w:asciiTheme="majorHAnsi" w:eastAsia="Times New Roman" w:hAnsiTheme="majorHAnsi" w:cstheme="majorHAnsi"/>
@@ -2254,35 +2195,8 @@
                 <w:lang w:eastAsia="es-ES"/>
                 <w14:ligatures w14:val="none"/>
               </w:rPr>
-              <w:t>analysis</w:t>
+              <w:t xml:space="preserve"> report</w:t>
             </w:r>
-            <w:proofErr w:type="spellEnd"/>
-            <w:r>
-              <w:rPr>
-                <w:rFonts w:asciiTheme="majorHAnsi" w:eastAsia="Times New Roman" w:hAnsiTheme="majorHAnsi" w:cstheme="majorHAnsi"/>
-                <w:color w:val="000000"/>
-                <w:kern w:val="0"/>
-                <w:sz w:val="24"/>
-                <w:szCs w:val="24"/>
-                <w:lang w:eastAsia="es-ES"/>
-                <w14:ligatures w14:val="none"/>
-              </w:rPr>
-              <w:t xml:space="preserve"> </w:t>
-            </w:r>
-            <w:proofErr w:type="spellStart"/>
-            <w:r>
-              <w:rPr>
-                <w:rFonts w:asciiTheme="majorHAnsi" w:eastAsia="Times New Roman" w:hAnsiTheme="majorHAnsi" w:cstheme="majorHAnsi"/>
-                <w:color w:val="000000"/>
-                <w:kern w:val="0"/>
-                <w:sz w:val="24"/>
-                <w:szCs w:val="24"/>
-                <w:lang w:eastAsia="es-ES"/>
-                <w14:ligatures w14:val="none"/>
-              </w:rPr>
-              <w:t>report</w:t>
-            </w:r>
-            <w:proofErr w:type="spellEnd"/>
           </w:p>
         </w:tc>
       </w:tr>
@@ -4562,7 +4476,6 @@
               <w14:ligatures w14:val="none"/>
             </w:rPr>
           </w:pPr>
-          <w:proofErr w:type="spellStart"/>
           <w:r>
             <w:rPr>
               <w:rFonts w:asciiTheme="majorHAnsi" w:eastAsia="Times New Roman" w:hAnsiTheme="majorHAnsi" w:cstheme="majorHAnsi"/>
@@ -4572,33 +4485,8 @@
               <w:lang w:eastAsia="es-ES"/>
               <w14:ligatures w14:val="none"/>
             </w:rPr>
-            <w:t>Analysis</w:t>
+            <w:t>Analysis report</w:t>
           </w:r>
-          <w:proofErr w:type="spellEnd"/>
-          <w:r>
-            <w:rPr>
-              <w:rFonts w:asciiTheme="majorHAnsi" w:eastAsia="Times New Roman" w:hAnsiTheme="majorHAnsi" w:cstheme="majorHAnsi"/>
-              <w:kern w:val="0"/>
-              <w:sz w:val="24"/>
-              <w:szCs w:val="24"/>
-              <w:lang w:eastAsia="es-ES"/>
-              <w14:ligatures w14:val="none"/>
-            </w:rPr>
-            <w:t xml:space="preserve"> </w:t>
-          </w:r>
-          <w:proofErr w:type="spellStart"/>
-          <w:r>
-            <w:rPr>
-              <w:rFonts w:asciiTheme="majorHAnsi" w:eastAsia="Times New Roman" w:hAnsiTheme="majorHAnsi" w:cstheme="majorHAnsi"/>
-              <w:kern w:val="0"/>
-              <w:sz w:val="24"/>
-              <w:szCs w:val="24"/>
-              <w:lang w:eastAsia="es-ES"/>
-              <w14:ligatures w14:val="none"/>
-            </w:rPr>
-            <w:t>report</w:t>
-          </w:r>
-          <w:proofErr w:type="spellEnd"/>
         </w:p>
       </w:tc>
     </w:tr>

</xml_diff>